<commit_message>
Let's call it v1.0
</commit_message>
<xml_diff>
--- a/grammar.docx
+++ b/grammar.docx
@@ -846,14 +846,83 @@
         <w:rPr>
           <w:sz w:val="28"/>
         </w:rPr>
+        <w:t>&gt;&lt;</w:t>
+      </w:r>
+      <w:r>
+        <w:rPr>
+          <w:b/>
+          <w:sz w:val="28"/>
+        </w:rPr>
+        <w:t>and</w:t>
+      </w:r>
+      <w:r>
+        <w:rPr>
+          <w:sz w:val="28"/>
+        </w:rPr>
+        <w:t>&gt;&lt;</w:t>
+      </w:r>
+      <w:proofErr w:type="spellStart"/>
+      <w:r>
+        <w:rPr>
+          <w:sz w:val="28"/>
+        </w:rPr>
+        <w:t>subjectPlural</w:t>
+      </w:r>
+      <w:proofErr w:type="spellEnd"/>
+      <w:r>
+        <w:rPr>
+          <w:sz w:val="28"/>
+        </w:rPr>
         <w:t>&gt;</w:t>
       </w:r>
+    </w:p>
+    <w:p>
+      <w:pPr>
+        <w:pStyle w:val="a4"/>
+        <w:rPr>
+          <w:sz w:val="28"/>
+        </w:rPr>
+      </w:pPr>
       <w:r>
         <w:rPr>
           <w:sz w:val="28"/>
         </w:rPr>
         <w:t>&lt;</w:t>
       </w:r>
+      <w:proofErr w:type="spellStart"/>
+      <w:r>
+        <w:rPr>
+          <w:sz w:val="28"/>
+        </w:rPr>
+        <w:t>subjectPlural</w:t>
+      </w:r>
+      <w:proofErr w:type="spellEnd"/>
+      <w:r>
+        <w:rPr>
+          <w:sz w:val="28"/>
+        </w:rPr>
+        <w:t xml:space="preserve"> </w:t>
+      </w:r>
+      <w:r>
+        <w:rPr>
+          <w:sz w:val="28"/>
+        </w:rPr>
+        <w:t>&gt; -&gt; &lt;</w:t>
+      </w:r>
+      <w:proofErr w:type="spellStart"/>
+      <w:r>
+        <w:rPr>
+          <w:sz w:val="28"/>
+        </w:rPr>
+        <w:t>subjectSingular</w:t>
+      </w:r>
+      <w:proofErr w:type="spellEnd"/>
+      <w:r>
+        <w:rPr>
+          <w:sz w:val="28"/>
+        </w:rPr>
+        <w:t>&gt;&lt;</w:t>
+      </w:r>
       <w:r>
         <w:rPr>
           <w:b/>
@@ -865,8 +934,31 @@
         <w:rPr>
           <w:sz w:val="28"/>
         </w:rPr>
+        <w:t>&gt;&lt;</w:t>
+      </w:r>
+      <w:proofErr w:type="spellStart"/>
+      <w:r>
+        <w:rPr>
+          <w:sz w:val="28"/>
+        </w:rPr>
+        <w:t>subjectSingular</w:t>
+      </w:r>
+      <w:proofErr w:type="spellEnd"/>
+      <w:r>
+        <w:rPr>
+          <w:sz w:val="28"/>
+        </w:rPr>
         <w:t>&gt;</w:t>
       </w:r>
+    </w:p>
+    <w:p>
+      <w:pPr>
+        <w:pStyle w:val="a4"/>
+        <w:rPr>
+          <w:b/>
+          <w:sz w:val="28"/>
+        </w:rPr>
+      </w:pPr>
       <w:r>
         <w:rPr>
           <w:sz w:val="28"/>
@@ -885,6 +977,35 @@
         <w:rPr>
           <w:sz w:val="28"/>
         </w:rPr>
+        <w:t xml:space="preserve"> </w:t>
+      </w:r>
+      <w:r>
+        <w:rPr>
+          <w:sz w:val="28"/>
+        </w:rPr>
+        <w:t xml:space="preserve">&gt; -&gt; </w:t>
+      </w:r>
+      <w:r>
+        <w:rPr>
+          <w:b/>
+          <w:sz w:val="28"/>
+        </w:rPr>
+        <w:t>&lt;the&gt;&lt;adjective&gt;&lt;</w:t>
+      </w:r>
+      <w:proofErr w:type="spellStart"/>
+      <w:r>
+        <w:rPr>
+          <w:b/>
+          <w:sz w:val="28"/>
+        </w:rPr>
+        <w:t>pluralNoun</w:t>
+      </w:r>
+      <w:proofErr w:type="spellEnd"/>
+      <w:r>
+        <w:rPr>
+          <w:b/>
+          <w:sz w:val="28"/>
+        </w:rPr>
         <w:t>&gt;</w:t>
       </w:r>
     </w:p>
@@ -919,6 +1040,786 @@
         <w:rPr>
           <w:sz w:val="28"/>
         </w:rPr>
+        <w:t xml:space="preserve">&gt; -&gt; </w:t>
+      </w:r>
+      <w:r>
+        <w:rPr>
+          <w:b/>
+          <w:sz w:val="28"/>
+        </w:rPr>
+        <w:t>&lt;the&gt;&lt;</w:t>
+      </w:r>
+      <w:proofErr w:type="spellStart"/>
+      <w:r>
+        <w:rPr>
+          <w:b/>
+          <w:sz w:val="28"/>
+        </w:rPr>
+        <w:t>pluralNoun</w:t>
+      </w:r>
+      <w:proofErr w:type="spellEnd"/>
+      <w:r>
+        <w:rPr>
+          <w:b/>
+          <w:sz w:val="28"/>
+        </w:rPr>
+        <w:t>&gt;</w:t>
+      </w:r>
+    </w:p>
+    <w:p>
+      <w:pPr>
+        <w:pStyle w:val="a4"/>
+        <w:rPr>
+          <w:sz w:val="28"/>
+        </w:rPr>
+      </w:pPr>
+    </w:p>
+    <w:p>
+      <w:pPr>
+        <w:pStyle w:val="a4"/>
+        <w:rPr>
+          <w:sz w:val="28"/>
+        </w:rPr>
+      </w:pPr>
+      <w:r>
+        <w:rPr>
+          <w:sz w:val="28"/>
+        </w:rPr>
+        <w:t>&lt;</w:t>
+      </w:r>
+      <w:proofErr w:type="spellStart"/>
+      <w:r>
+        <w:rPr>
+          <w:sz w:val="28"/>
+        </w:rPr>
+        <w:t>subjectSingular</w:t>
+      </w:r>
+      <w:proofErr w:type="spellEnd"/>
+      <w:r>
+        <w:rPr>
+          <w:sz w:val="28"/>
+        </w:rPr>
+        <w:t xml:space="preserve"> </w:t>
+      </w:r>
+      <w:r>
+        <w:rPr>
+          <w:sz w:val="28"/>
+        </w:rPr>
+        <w:t>&gt;-&gt;</w:t>
+      </w:r>
+      <w:r>
+        <w:rPr>
+          <w:b/>
+          <w:sz w:val="28"/>
+        </w:rPr>
+        <w:t>&lt;</w:t>
+      </w:r>
+      <w:proofErr w:type="spellStart"/>
+      <w:r>
+        <w:rPr>
+          <w:b/>
+          <w:sz w:val="28"/>
+        </w:rPr>
+        <w:t>HeSheIt</w:t>
+      </w:r>
+      <w:proofErr w:type="spellEnd"/>
+      <w:r>
+        <w:rPr>
+          <w:b/>
+          <w:sz w:val="28"/>
+        </w:rPr>
+        <w:t>&gt;</w:t>
+      </w:r>
+    </w:p>
+    <w:p>
+      <w:pPr>
+        <w:pStyle w:val="a4"/>
+        <w:rPr>
+          <w:sz w:val="28"/>
+        </w:rPr>
+      </w:pPr>
+      <w:r>
+        <w:rPr>
+          <w:sz w:val="28"/>
+        </w:rPr>
+        <w:t>&lt;</w:t>
+      </w:r>
+      <w:proofErr w:type="spellStart"/>
+      <w:r>
+        <w:rPr>
+          <w:sz w:val="28"/>
+        </w:rPr>
+        <w:t>subjectSingular</w:t>
+      </w:r>
+      <w:proofErr w:type="spellEnd"/>
+      <w:r>
+        <w:rPr>
+          <w:sz w:val="28"/>
+        </w:rPr>
+        <w:t xml:space="preserve"> </w:t>
+      </w:r>
+      <w:r>
+        <w:rPr>
+          <w:sz w:val="28"/>
+        </w:rPr>
+        <w:t>&gt;</w:t>
+      </w:r>
+      <w:r>
+        <w:rPr>
+          <w:sz w:val="28"/>
+        </w:rPr>
+        <w:t xml:space="preserve"> -&gt; &lt;</w:t>
+      </w:r>
+      <w:r>
+        <w:rPr>
+          <w:sz w:val="28"/>
+        </w:rPr>
+        <w:t>name</w:t>
+      </w:r>
+      <w:r>
+        <w:rPr>
+          <w:sz w:val="28"/>
+        </w:rPr>
+        <w:t>&gt;</w:t>
+      </w:r>
+    </w:p>
+    <w:p>
+      <w:pPr>
+        <w:pStyle w:val="a4"/>
+        <w:rPr>
+          <w:b/>
+          <w:sz w:val="28"/>
+        </w:rPr>
+      </w:pPr>
+      <w:r>
+        <w:rPr>
+          <w:sz w:val="28"/>
+        </w:rPr>
+        <w:t>&lt;</w:t>
+      </w:r>
+      <w:proofErr w:type="spellStart"/>
+      <w:r>
+        <w:rPr>
+          <w:sz w:val="28"/>
+        </w:rPr>
+        <w:t>subjectSingular</w:t>
+      </w:r>
+      <w:proofErr w:type="spellEnd"/>
+      <w:r>
+        <w:rPr>
+          <w:sz w:val="28"/>
+        </w:rPr>
+        <w:t xml:space="preserve"> </w:t>
+      </w:r>
+      <w:r>
+        <w:rPr>
+          <w:sz w:val="28"/>
+        </w:rPr>
+        <w:t xml:space="preserve">&gt; -&gt; </w:t>
+      </w:r>
+      <w:r>
+        <w:rPr>
+          <w:b/>
+          <w:sz w:val="28"/>
+        </w:rPr>
+        <w:t>&lt;the&gt;&lt;adjective&gt;&lt;</w:t>
+      </w:r>
+      <w:proofErr w:type="spellStart"/>
+      <w:r>
+        <w:rPr>
+          <w:b/>
+          <w:sz w:val="28"/>
+        </w:rPr>
+        <w:t>singularN</w:t>
+      </w:r>
+      <w:r>
+        <w:rPr>
+          <w:b/>
+          <w:sz w:val="28"/>
+        </w:rPr>
+        <w:t>oun</w:t>
+      </w:r>
+      <w:proofErr w:type="spellEnd"/>
+      <w:r>
+        <w:rPr>
+          <w:b/>
+          <w:sz w:val="28"/>
+        </w:rPr>
+        <w:t>&gt;</w:t>
+      </w:r>
+    </w:p>
+    <w:p>
+      <w:pPr>
+        <w:pStyle w:val="a4"/>
+        <w:rPr>
+          <w:sz w:val="28"/>
+        </w:rPr>
+      </w:pPr>
+      <w:r>
+        <w:rPr>
+          <w:sz w:val="28"/>
+        </w:rPr>
+        <w:t>&lt;</w:t>
+      </w:r>
+      <w:proofErr w:type="spellStart"/>
+      <w:r>
+        <w:rPr>
+          <w:sz w:val="28"/>
+        </w:rPr>
+        <w:t>subjectSingular</w:t>
+      </w:r>
+      <w:proofErr w:type="spellEnd"/>
+      <w:r>
+        <w:rPr>
+          <w:sz w:val="28"/>
+        </w:rPr>
+        <w:t xml:space="preserve"> </w:t>
+      </w:r>
+      <w:r>
+        <w:rPr>
+          <w:sz w:val="28"/>
+        </w:rPr>
+        <w:t xml:space="preserve">&gt; -&gt; </w:t>
+      </w:r>
+      <w:r>
+        <w:rPr>
+          <w:b/>
+          <w:sz w:val="28"/>
+        </w:rPr>
+        <w:t>&lt;the&gt;&lt;</w:t>
+      </w:r>
+      <w:proofErr w:type="spellStart"/>
+      <w:r>
+        <w:rPr>
+          <w:b/>
+          <w:sz w:val="28"/>
+        </w:rPr>
+        <w:t>singularN</w:t>
+      </w:r>
+      <w:r>
+        <w:rPr>
+          <w:b/>
+          <w:sz w:val="28"/>
+        </w:rPr>
+        <w:t>oun</w:t>
+      </w:r>
+      <w:proofErr w:type="spellEnd"/>
+      <w:r>
+        <w:rPr>
+          <w:b/>
+          <w:sz w:val="28"/>
+        </w:rPr>
+        <w:t>&gt;</w:t>
+      </w:r>
+    </w:p>
+    <w:p>
+      <w:pPr>
+        <w:pStyle w:val="a4"/>
+        <w:rPr>
+          <w:sz w:val="28"/>
+        </w:rPr>
+      </w:pPr>
+    </w:p>
+    <w:p>
+      <w:pPr>
+        <w:pStyle w:val="a4"/>
+        <w:rPr>
+          <w:sz w:val="28"/>
+        </w:rPr>
+      </w:pPr>
+      <w:r>
+        <w:rPr>
+          <w:sz w:val="28"/>
+        </w:rPr>
+        <w:t>&lt;</w:t>
+      </w:r>
+      <w:proofErr w:type="spellStart"/>
+      <w:r>
+        <w:rPr>
+          <w:sz w:val="28"/>
+        </w:rPr>
+        <w:t>subjectAdvMannerVerbSingular</w:t>
+      </w:r>
+      <w:proofErr w:type="spellEnd"/>
+      <w:r>
+        <w:rPr>
+          <w:sz w:val="28"/>
+        </w:rPr>
+        <w:t xml:space="preserve">&gt; -&gt; </w:t>
+      </w:r>
+      <w:r>
+        <w:rPr>
+          <w:b/>
+          <w:sz w:val="28"/>
+        </w:rPr>
+        <w:t>&lt;</w:t>
+      </w:r>
+      <w:proofErr w:type="spellStart"/>
+      <w:r>
+        <w:rPr>
+          <w:sz w:val="28"/>
+        </w:rPr>
+        <w:t>subjectSingular</w:t>
+      </w:r>
+      <w:proofErr w:type="spellEnd"/>
+      <w:r>
+        <w:rPr>
+          <w:b/>
+          <w:sz w:val="28"/>
+        </w:rPr>
+        <w:t>&gt;&lt;</w:t>
+      </w:r>
+      <w:proofErr w:type="spellStart"/>
+      <w:r>
+        <w:rPr>
+          <w:b/>
+          <w:sz w:val="28"/>
+        </w:rPr>
+        <w:t>adverbOfManner</w:t>
+      </w:r>
+      <w:proofErr w:type="spellEnd"/>
+      <w:r>
+        <w:rPr>
+          <w:b/>
+          <w:sz w:val="28"/>
+        </w:rPr>
+        <w:t>&gt;&lt;</w:t>
+      </w:r>
+      <w:proofErr w:type="spellStart"/>
+      <w:r>
+        <w:rPr>
+          <w:b/>
+          <w:sz w:val="28"/>
+        </w:rPr>
+        <w:t>verbSingular</w:t>
+      </w:r>
+      <w:proofErr w:type="spellEnd"/>
+      <w:r>
+        <w:rPr>
+          <w:b/>
+          <w:sz w:val="28"/>
+        </w:rPr>
+        <w:t>&gt;</w:t>
+      </w:r>
+    </w:p>
+    <w:p>
+      <w:pPr>
+        <w:pStyle w:val="a4"/>
+        <w:rPr>
+          <w:sz w:val="28"/>
+        </w:rPr>
+      </w:pPr>
+      <w:r>
+        <w:rPr>
+          <w:sz w:val="28"/>
+        </w:rPr>
+        <w:t>&lt;</w:t>
+      </w:r>
+      <w:proofErr w:type="spellStart"/>
+      <w:r>
+        <w:rPr>
+          <w:sz w:val="28"/>
+        </w:rPr>
+        <w:t>subjectAdvMannerVerbPlural</w:t>
+      </w:r>
+      <w:proofErr w:type="spellEnd"/>
+      <w:r>
+        <w:rPr>
+          <w:sz w:val="28"/>
+        </w:rPr>
+        <w:t xml:space="preserve">&gt; -&gt; </w:t>
+      </w:r>
+      <w:r>
+        <w:rPr>
+          <w:b/>
+          <w:sz w:val="28"/>
+        </w:rPr>
+        <w:t>&lt;</w:t>
+      </w:r>
+      <w:proofErr w:type="spellStart"/>
+      <w:r>
+        <w:rPr>
+          <w:sz w:val="28"/>
+        </w:rPr>
+        <w:t>subjectPlural</w:t>
+      </w:r>
+      <w:proofErr w:type="spellEnd"/>
+      <w:r>
+        <w:rPr>
+          <w:b/>
+          <w:sz w:val="28"/>
+        </w:rPr>
+        <w:t>&gt;&lt;</w:t>
+      </w:r>
+      <w:proofErr w:type="spellStart"/>
+      <w:r>
+        <w:rPr>
+          <w:b/>
+          <w:sz w:val="28"/>
+        </w:rPr>
+        <w:t>adverbOfManner</w:t>
+      </w:r>
+      <w:proofErr w:type="spellEnd"/>
+      <w:r>
+        <w:rPr>
+          <w:b/>
+          <w:sz w:val="28"/>
+        </w:rPr>
+        <w:t>&gt;&lt;</w:t>
+      </w:r>
+      <w:proofErr w:type="spellStart"/>
+      <w:r>
+        <w:rPr>
+          <w:b/>
+          <w:sz w:val="28"/>
+        </w:rPr>
+        <w:t>verbPlural</w:t>
+      </w:r>
+      <w:proofErr w:type="spellEnd"/>
+      <w:r>
+        <w:rPr>
+          <w:b/>
+          <w:sz w:val="28"/>
+        </w:rPr>
+        <w:t>&gt;</w:t>
+      </w:r>
+    </w:p>
+    <w:p>
+      <w:pPr>
+        <w:pStyle w:val="a4"/>
+        <w:rPr>
+          <w:sz w:val="28"/>
+        </w:rPr>
+      </w:pPr>
+      <w:r>
+        <w:rPr>
+          <w:sz w:val="28"/>
+        </w:rPr>
+        <w:t>&lt;</w:t>
+      </w:r>
+      <w:proofErr w:type="spellStart"/>
+      <w:r>
+        <w:rPr>
+          <w:sz w:val="28"/>
+        </w:rPr>
+        <w:t>subjectAdvFrequencyVerbSingular</w:t>
+      </w:r>
+      <w:proofErr w:type="spellEnd"/>
+      <w:r>
+        <w:rPr>
+          <w:sz w:val="28"/>
+        </w:rPr>
+        <w:t xml:space="preserve">&gt; -&gt; </w:t>
+      </w:r>
+    </w:p>
+    <w:p>
+      <w:pPr>
+        <w:pStyle w:val="a4"/>
+        <w:rPr>
+          <w:b/>
+          <w:sz w:val="28"/>
+        </w:rPr>
+      </w:pPr>
+      <w:r>
+        <w:rPr>
+          <w:b/>
+          <w:sz w:val="28"/>
+        </w:rPr>
+        <w:t>&lt;</w:t>
+      </w:r>
+      <w:proofErr w:type="spellStart"/>
+      <w:r>
+        <w:rPr>
+          <w:sz w:val="28"/>
+        </w:rPr>
+        <w:t>subjectSingular</w:t>
+      </w:r>
+      <w:proofErr w:type="spellEnd"/>
+      <w:r>
+        <w:rPr>
+          <w:b/>
+          <w:sz w:val="28"/>
+        </w:rPr>
+        <w:t>&gt;&lt;</w:t>
+      </w:r>
+      <w:proofErr w:type="spellStart"/>
+      <w:r>
+        <w:rPr>
+          <w:b/>
+          <w:sz w:val="28"/>
+        </w:rPr>
+        <w:t>adverbOfFrequency</w:t>
+      </w:r>
+      <w:proofErr w:type="spellEnd"/>
+      <w:r>
+        <w:rPr>
+          <w:b/>
+          <w:sz w:val="28"/>
+        </w:rPr>
+        <w:t xml:space="preserve"> &gt;&lt;</w:t>
+      </w:r>
+      <w:proofErr w:type="spellStart"/>
+      <w:r>
+        <w:rPr>
+          <w:b/>
+          <w:sz w:val="28"/>
+        </w:rPr>
+        <w:t>verbSingular</w:t>
+      </w:r>
+      <w:proofErr w:type="spellEnd"/>
+      <w:r>
+        <w:rPr>
+          <w:b/>
+          <w:sz w:val="28"/>
+        </w:rPr>
+        <w:t>&gt;</w:t>
+      </w:r>
+    </w:p>
+    <w:p>
+      <w:pPr>
+        <w:pStyle w:val="a4"/>
+        <w:rPr>
+          <w:sz w:val="28"/>
+        </w:rPr>
+      </w:pPr>
+      <w:r>
+        <w:rPr>
+          <w:sz w:val="28"/>
+        </w:rPr>
+        <w:t>&lt;</w:t>
+      </w:r>
+      <w:proofErr w:type="spellStart"/>
+      <w:r>
+        <w:rPr>
+          <w:sz w:val="28"/>
+        </w:rPr>
+        <w:t>subjectAdvFrequencyVerbPlural</w:t>
+      </w:r>
+      <w:proofErr w:type="spellEnd"/>
+      <w:r>
+        <w:rPr>
+          <w:sz w:val="28"/>
+        </w:rPr>
+        <w:t xml:space="preserve">&gt; -&gt; </w:t>
+      </w:r>
+    </w:p>
+    <w:p>
+      <w:pPr>
+        <w:pStyle w:val="a4"/>
+        <w:rPr>
+          <w:b/>
+          <w:sz w:val="28"/>
+        </w:rPr>
+      </w:pPr>
+      <w:r>
+        <w:rPr>
+          <w:b/>
+          <w:sz w:val="28"/>
+        </w:rPr>
+        <w:t>&lt;</w:t>
+      </w:r>
+      <w:bookmarkStart w:id="0" w:name="_GoBack"/>
+      <w:proofErr w:type="spellStart"/>
+      <w:r>
+        <w:rPr>
+          <w:sz w:val="28"/>
+        </w:rPr>
+        <w:t>subjectPlural</w:t>
+      </w:r>
+      <w:bookmarkEnd w:id="0"/>
+      <w:proofErr w:type="spellEnd"/>
+      <w:r>
+        <w:rPr>
+          <w:b/>
+          <w:sz w:val="28"/>
+        </w:rPr>
+        <w:t xml:space="preserve">&gt;&lt; </w:t>
+      </w:r>
+      <w:proofErr w:type="spellStart"/>
+      <w:r>
+        <w:rPr>
+          <w:b/>
+          <w:sz w:val="28"/>
+        </w:rPr>
+        <w:t>adverbOfFrequency</w:t>
+      </w:r>
+      <w:proofErr w:type="spellEnd"/>
+      <w:r>
+        <w:rPr>
+          <w:b/>
+          <w:sz w:val="28"/>
+        </w:rPr>
+        <w:t xml:space="preserve"> &gt;&lt;</w:t>
+      </w:r>
+      <w:proofErr w:type="spellStart"/>
+      <w:r>
+        <w:rPr>
+          <w:b/>
+          <w:sz w:val="28"/>
+        </w:rPr>
+        <w:t>verbPlural</w:t>
+      </w:r>
+      <w:proofErr w:type="spellEnd"/>
+      <w:r>
+        <w:rPr>
+          <w:b/>
+          <w:sz w:val="28"/>
+        </w:rPr>
+        <w:t>&gt;</w:t>
+      </w:r>
+    </w:p>
+    <w:p>
+      <w:pPr>
+        <w:pStyle w:val="a4"/>
+        <w:rPr>
+          <w:b/>
+          <w:sz w:val="28"/>
+        </w:rPr>
+      </w:pPr>
+    </w:p>
+    <w:p>
+      <w:pPr>
+        <w:pStyle w:val="a4"/>
+        <w:rPr>
+          <w:b/>
+          <w:sz w:val="28"/>
+        </w:rPr>
+      </w:pPr>
+      <w:r>
+        <w:rPr>
+          <w:sz w:val="28"/>
+        </w:rPr>
+        <w:t xml:space="preserve">&lt;name&gt; -&gt; </w:t>
+      </w:r>
+      <w:r>
+        <w:rPr>
+          <w:b/>
+          <w:sz w:val="28"/>
+        </w:rPr>
+        <w:t>&lt;</w:t>
+      </w:r>
+      <w:proofErr w:type="spellStart"/>
+      <w:r>
+        <w:rPr>
+          <w:b/>
+          <w:sz w:val="28"/>
+        </w:rPr>
+        <w:t>boyName</w:t>
+      </w:r>
+      <w:proofErr w:type="spellEnd"/>
+      <w:r>
+        <w:rPr>
+          <w:b/>
+          <w:sz w:val="28"/>
+        </w:rPr>
+        <w:t>&gt;</w:t>
+      </w:r>
+    </w:p>
+    <w:p>
+      <w:pPr>
+        <w:pStyle w:val="a4"/>
+        <w:rPr>
+          <w:sz w:val="28"/>
+        </w:rPr>
+      </w:pPr>
+      <w:r>
+        <w:rPr>
+          <w:sz w:val="28"/>
+        </w:rPr>
+        <w:t xml:space="preserve">&lt;name&gt; -&gt; </w:t>
+      </w:r>
+      <w:r>
+        <w:rPr>
+          <w:b/>
+          <w:sz w:val="28"/>
+        </w:rPr>
+        <w:t>&lt;</w:t>
+      </w:r>
+      <w:proofErr w:type="spellStart"/>
+      <w:r>
+        <w:rPr>
+          <w:b/>
+          <w:sz w:val="28"/>
+        </w:rPr>
+        <w:t>girlName</w:t>
+      </w:r>
+      <w:proofErr w:type="spellEnd"/>
+      <w:r>
+        <w:rPr>
+          <w:b/>
+          <w:sz w:val="28"/>
+        </w:rPr>
+        <w:t>&gt;</w:t>
+      </w:r>
+    </w:p>
+    <w:p>
+      <w:pPr>
+        <w:pStyle w:val="a4"/>
+        <w:rPr>
+          <w:sz w:val="28"/>
+        </w:rPr>
+      </w:pPr>
+    </w:p>
+    <w:p>
+      <w:pPr>
+        <w:pStyle w:val="a4"/>
+        <w:rPr>
+          <w:sz w:val="28"/>
+        </w:rPr>
+      </w:pPr>
+      <w:r>
+        <w:rPr>
+          <w:sz w:val="28"/>
+        </w:rPr>
+        <w:t>&lt;</w:t>
+      </w:r>
+      <w:proofErr w:type="spellStart"/>
+      <w:r>
+        <w:rPr>
+          <w:sz w:val="28"/>
+        </w:rPr>
+        <w:t>advDMPF</w:t>
+      </w:r>
+      <w:proofErr w:type="spellEnd"/>
+      <w:r>
+        <w:rPr>
+          <w:sz w:val="28"/>
+        </w:rPr>
+        <w:t xml:space="preserve">&gt; -&gt; </w:t>
+      </w:r>
+      <w:r>
+        <w:rPr>
+          <w:b/>
+          <w:sz w:val="28"/>
+        </w:rPr>
+        <w:t>&lt;empty&gt;</w:t>
+      </w:r>
+    </w:p>
+    <w:p>
+      <w:pPr>
+        <w:pStyle w:val="a4"/>
+        <w:rPr>
+          <w:sz w:val="28"/>
+        </w:rPr>
+      </w:pPr>
+      <w:r>
+        <w:rPr>
+          <w:sz w:val="28"/>
+        </w:rPr>
+        <w:t>&lt;</w:t>
+      </w:r>
+      <w:proofErr w:type="spellStart"/>
+      <w:r>
+        <w:rPr>
+          <w:sz w:val="28"/>
+        </w:rPr>
+        <w:t>advDMPF</w:t>
+      </w:r>
+      <w:proofErr w:type="spellEnd"/>
+      <w:r>
+        <w:rPr>
+          <w:sz w:val="28"/>
+        </w:rPr>
         <w:t>&gt; -&gt; &lt;</w:t>
       </w:r>
       <w:proofErr w:type="spellStart"/>
@@ -926,7 +1827,7 @@
         <w:rPr>
           <w:sz w:val="28"/>
         </w:rPr>
-        <w:t>subjectSingular</w:t>
+        <w:t>advDegree</w:t>
       </w:r>
       <w:proofErr w:type="spellEnd"/>
       <w:r>
@@ -935,13 +1836,128 @@
         </w:rPr>
         <w:t>&gt;&lt;</w:t>
       </w:r>
-      <w:r>
+      <w:proofErr w:type="spellStart"/>
+      <w:r>
+        <w:rPr>
+          <w:sz w:val="28"/>
+        </w:rPr>
+        <w:t>advManner</w:t>
+      </w:r>
+      <w:proofErr w:type="spellEnd"/>
+      <w:r>
+        <w:rPr>
+          <w:sz w:val="28"/>
+        </w:rPr>
+        <w:t>&gt;&lt;</w:t>
+      </w:r>
+      <w:proofErr w:type="spellStart"/>
+      <w:r>
+        <w:rPr>
+          <w:sz w:val="28"/>
+        </w:rPr>
+        <w:t>advPlace</w:t>
+      </w:r>
+      <w:proofErr w:type="spellEnd"/>
+      <w:r>
+        <w:rPr>
+          <w:sz w:val="28"/>
+        </w:rPr>
+        <w:t>&gt;&lt;</w:t>
+      </w:r>
+      <w:proofErr w:type="spellStart"/>
+      <w:r>
+        <w:rPr>
+          <w:sz w:val="28"/>
+        </w:rPr>
+        <w:t>advFrequecy</w:t>
+      </w:r>
+      <w:proofErr w:type="spellEnd"/>
+      <w:r>
+        <w:rPr>
+          <w:sz w:val="28"/>
+        </w:rPr>
+        <w:t>&gt;</w:t>
+      </w:r>
+    </w:p>
+    <w:p>
+      <w:pPr>
+        <w:pStyle w:val="a4"/>
+        <w:rPr>
+          <w:sz w:val="28"/>
+        </w:rPr>
+      </w:pPr>
+    </w:p>
+    <w:p>
+      <w:pPr>
+        <w:pStyle w:val="a4"/>
         <w:rPr>
           <w:b/>
           <w:sz w:val="28"/>
         </w:rPr>
-        <w:t>and</w:t>
-      </w:r>
+      </w:pPr>
+      <w:r>
+        <w:rPr>
+          <w:sz w:val="28"/>
+        </w:rPr>
+        <w:t>&lt;</w:t>
+      </w:r>
+      <w:proofErr w:type="spellStart"/>
+      <w:r>
+        <w:rPr>
+          <w:sz w:val="28"/>
+        </w:rPr>
+        <w:t>advDegree</w:t>
+      </w:r>
+      <w:proofErr w:type="spellEnd"/>
+      <w:r>
+        <w:rPr>
+          <w:sz w:val="28"/>
+        </w:rPr>
+        <w:t xml:space="preserve">&gt; -&gt; </w:t>
+      </w:r>
+      <w:r>
+        <w:rPr>
+          <w:b/>
+          <w:sz w:val="28"/>
+        </w:rPr>
+        <w:t>&lt;empty&gt;</w:t>
+      </w:r>
+    </w:p>
+    <w:p>
+      <w:pPr>
+        <w:pStyle w:val="a4"/>
+        <w:rPr>
+          <w:sz w:val="28"/>
+        </w:rPr>
+      </w:pPr>
+      <w:r>
+        <w:rPr>
+          <w:sz w:val="28"/>
+        </w:rPr>
+        <w:t>&lt;</w:t>
+      </w:r>
+      <w:proofErr w:type="spellStart"/>
+      <w:r>
+        <w:rPr>
+          <w:sz w:val="28"/>
+        </w:rPr>
+        <w:t>advDegree</w:t>
+      </w:r>
+      <w:proofErr w:type="spellEnd"/>
+      <w:r>
+        <w:rPr>
+          <w:sz w:val="28"/>
+        </w:rPr>
+        <w:t>&gt; -&gt; &lt;</w:t>
+      </w:r>
+      <w:proofErr w:type="spellStart"/>
+      <w:r>
+        <w:rPr>
+          <w:sz w:val="28"/>
+        </w:rPr>
+        <w:t>advDegree</w:t>
+      </w:r>
+      <w:proofErr w:type="spellEnd"/>
       <w:r>
         <w:rPr>
           <w:sz w:val="28"/>
@@ -953,13 +1969,7 @@
         <w:rPr>
           <w:sz w:val="28"/>
         </w:rPr>
-        <w:t>s</w:t>
-      </w:r>
-      <w:r>
-        <w:rPr>
-          <w:sz w:val="28"/>
-        </w:rPr>
-        <w:t>ubjectSingular</w:t>
+        <w:t>advDegree</w:t>
       </w:r>
       <w:proofErr w:type="spellEnd"/>
       <w:r>
@@ -988,19 +1998,13 @@
         <w:rPr>
           <w:sz w:val="28"/>
         </w:rPr>
-        <w:t>subjectPlural</w:t>
+        <w:t>advDegree</w:t>
       </w:r>
       <w:proofErr w:type="spellEnd"/>
       <w:r>
         <w:rPr>
           <w:sz w:val="28"/>
         </w:rPr>
-        <w:t xml:space="preserve"> </w:t>
-      </w:r>
-      <w:r>
-        <w:rPr>
-          <w:sz w:val="28"/>
-        </w:rPr>
         <w:t xml:space="preserve">&gt; -&gt; </w:t>
       </w:r>
       <w:r>
@@ -1008,7 +2012,7 @@
           <w:b/>
           <w:sz w:val="28"/>
         </w:rPr>
-        <w:t>&lt;the&gt;&lt;adjective&gt;&lt;</w:t>
+        <w:t>&lt;</w:t>
       </w:r>
       <w:proofErr w:type="spellStart"/>
       <w:r>
@@ -1016,7 +2020,7 @@
           <w:b/>
           <w:sz w:val="28"/>
         </w:rPr>
-        <w:t>pluralNoun</w:t>
+        <w:t>adverbOfManner</w:t>
       </w:r>
       <w:proofErr w:type="spellEnd"/>
       <w:r>
@@ -1024,6 +2028,74 @@
           <w:b/>
           <w:sz w:val="28"/>
         </w:rPr>
+        <w:t>&gt;&lt;enough&gt;</w:t>
+      </w:r>
+    </w:p>
+    <w:p>
+      <w:pPr>
+        <w:pStyle w:val="a4"/>
+        <w:rPr>
+          <w:b/>
+          <w:sz w:val="28"/>
+        </w:rPr>
+      </w:pPr>
+      <w:r>
+        <w:rPr>
+          <w:sz w:val="28"/>
+        </w:rPr>
+        <w:t>&lt;</w:t>
+      </w:r>
+      <w:proofErr w:type="spellStart"/>
+      <w:r>
+        <w:rPr>
+          <w:sz w:val="28"/>
+        </w:rPr>
+        <w:t>advDegree</w:t>
+      </w:r>
+      <w:proofErr w:type="spellEnd"/>
+      <w:r>
+        <w:rPr>
+          <w:sz w:val="28"/>
+        </w:rPr>
+        <w:t xml:space="preserve">&gt; -&gt; </w:t>
+      </w:r>
+      <w:r>
+        <w:rPr>
+          <w:b/>
+          <w:sz w:val="28"/>
+        </w:rPr>
+        <w:t>&lt;</w:t>
+      </w:r>
+      <w:proofErr w:type="spellStart"/>
+      <w:r>
+        <w:rPr>
+          <w:b/>
+          <w:sz w:val="28"/>
+        </w:rPr>
+        <w:t>veryToo</w:t>
+      </w:r>
+      <w:proofErr w:type="spellEnd"/>
+      <w:r>
+        <w:rPr>
+          <w:b/>
+          <w:sz w:val="28"/>
+        </w:rPr>
+        <w:t>&gt;&lt;</w:t>
+      </w:r>
+      <w:proofErr w:type="spellStart"/>
+      <w:r>
+        <w:rPr>
+          <w:b/>
+          <w:sz w:val="28"/>
+        </w:rPr>
+        <w:t>adverbOfManner</w:t>
+      </w:r>
+      <w:proofErr w:type="spellEnd"/>
+      <w:r>
+        <w:rPr>
+          <w:b/>
+          <w:sz w:val="28"/>
+        </w:rPr>
         <w:t>&gt;</w:t>
       </w:r>
     </w:p>
@@ -1031,6 +2103,7 @@
       <w:pPr>
         <w:pStyle w:val="a4"/>
         <w:rPr>
+          <w:b/>
           <w:sz w:val="28"/>
         </w:rPr>
       </w:pPr>
@@ -1045,19 +2118,13 @@
         <w:rPr>
           <w:sz w:val="28"/>
         </w:rPr>
-        <w:t>subjectPlural</w:t>
+        <w:t>advDegree</w:t>
       </w:r>
       <w:proofErr w:type="spellEnd"/>
       <w:r>
         <w:rPr>
           <w:sz w:val="28"/>
         </w:rPr>
-        <w:t xml:space="preserve"> </w:t>
-      </w:r>
-      <w:r>
-        <w:rPr>
-          <w:sz w:val="28"/>
-        </w:rPr>
         <w:t xml:space="preserve">&gt; -&gt; </w:t>
       </w:r>
       <w:r>
@@ -1065,7 +2132,7 @@
           <w:b/>
           <w:sz w:val="28"/>
         </w:rPr>
-        <w:t>&lt;the&gt;&lt;</w:t>
+        <w:t>&lt;</w:t>
       </w:r>
       <w:proofErr w:type="spellStart"/>
       <w:r>
@@ -1073,7 +2140,7 @@
           <w:b/>
           <w:sz w:val="28"/>
         </w:rPr>
-        <w:t>pluralNoun</w:t>
+        <w:t>adverbOfADegree</w:t>
       </w:r>
       <w:proofErr w:type="spellEnd"/>
       <w:r>
@@ -1081,6 +2148,106 @@
           <w:b/>
           <w:sz w:val="28"/>
         </w:rPr>
+        <w:t>&gt;&lt;adjective&gt;</w:t>
+      </w:r>
+    </w:p>
+    <w:p>
+      <w:pPr>
+        <w:pStyle w:val="a4"/>
+        <w:rPr>
+          <w:sz w:val="28"/>
+        </w:rPr>
+      </w:pPr>
+    </w:p>
+    <w:p>
+      <w:pPr>
+        <w:pStyle w:val="a4"/>
+        <w:rPr>
+          <w:b/>
+          <w:sz w:val="28"/>
+        </w:rPr>
+      </w:pPr>
+      <w:r>
+        <w:rPr>
+          <w:sz w:val="28"/>
+        </w:rPr>
+        <w:t>&lt;</w:t>
+      </w:r>
+      <w:proofErr w:type="spellStart"/>
+      <w:r>
+        <w:rPr>
+          <w:sz w:val="28"/>
+        </w:rPr>
+        <w:t>advManner</w:t>
+      </w:r>
+      <w:proofErr w:type="spellEnd"/>
+      <w:r>
+        <w:rPr>
+          <w:sz w:val="28"/>
+        </w:rPr>
+        <w:t xml:space="preserve">&gt; -&gt; </w:t>
+      </w:r>
+      <w:r>
+        <w:rPr>
+          <w:b/>
+          <w:sz w:val="28"/>
+        </w:rPr>
+        <w:t>&lt;empty&gt;</w:t>
+      </w:r>
+    </w:p>
+    <w:p>
+      <w:pPr>
+        <w:pStyle w:val="a4"/>
+        <w:rPr>
+          <w:sz w:val="28"/>
+        </w:rPr>
+      </w:pPr>
+      <w:r>
+        <w:rPr>
+          <w:sz w:val="28"/>
+        </w:rPr>
+        <w:t>&lt;</w:t>
+      </w:r>
+      <w:proofErr w:type="spellStart"/>
+      <w:r>
+        <w:rPr>
+          <w:sz w:val="28"/>
+        </w:rPr>
+        <w:t>advManner</w:t>
+      </w:r>
+      <w:proofErr w:type="spellEnd"/>
+      <w:r>
+        <w:rPr>
+          <w:sz w:val="28"/>
+        </w:rPr>
+        <w:t>&gt; -&gt; &lt;</w:t>
+      </w:r>
+      <w:proofErr w:type="spellStart"/>
+      <w:r>
+        <w:rPr>
+          <w:sz w:val="28"/>
+        </w:rPr>
+        <w:t>advManner</w:t>
+      </w:r>
+      <w:proofErr w:type="spellEnd"/>
+      <w:r>
+        <w:rPr>
+          <w:sz w:val="28"/>
+        </w:rPr>
+        <w:t>&gt;&lt;</w:t>
+      </w:r>
+      <w:proofErr w:type="spellStart"/>
+      <w:r>
+        <w:rPr>
+          <w:sz w:val="28"/>
+        </w:rPr>
+        <w:t>advManner</w:t>
+      </w:r>
+      <w:proofErr w:type="spellEnd"/>
+      <w:r>
+        <w:rPr>
+          <w:sz w:val="28"/>
+        </w:rPr>
         <w:t>&gt;</w:t>
       </w:r>
     </w:p>
@@ -1088,14 +2255,7 @@
       <w:pPr>
         <w:pStyle w:val="a4"/>
         <w:rPr>
-          <w:sz w:val="28"/>
-        </w:rPr>
-      </w:pPr>
-    </w:p>
-    <w:p>
-      <w:pPr>
-        <w:pStyle w:val="a4"/>
-        <w:rPr>
+          <w:b/>
           <w:sz w:val="28"/>
         </w:rPr>
       </w:pPr>
@@ -1110,20 +2270,14 @@
         <w:rPr>
           <w:sz w:val="28"/>
         </w:rPr>
-        <w:t>subjectSingular</w:t>
+        <w:t>advManner</w:t>
       </w:r>
       <w:proofErr w:type="spellEnd"/>
       <w:r>
         <w:rPr>
           <w:sz w:val="28"/>
         </w:rPr>
-        <w:t xml:space="preserve"> </w:t>
-      </w:r>
-      <w:r>
-        <w:rPr>
-          <w:sz w:val="28"/>
-        </w:rPr>
-        <w:t>&gt;-&gt;</w:t>
+        <w:t xml:space="preserve">&gt; -&gt; </w:t>
       </w:r>
       <w:r>
         <w:rPr>
@@ -1138,7 +2292,7 @@
           <w:b/>
           <w:sz w:val="28"/>
         </w:rPr>
-        <w:t>HeSheIt</w:t>
+        <w:t>adverbOfManner</w:t>
       </w:r>
       <w:proofErr w:type="spellEnd"/>
       <w:r>
@@ -1156,6 +2310,15 @@
           <w:sz w:val="28"/>
         </w:rPr>
       </w:pPr>
+    </w:p>
+    <w:p>
+      <w:pPr>
+        <w:pStyle w:val="a4"/>
+        <w:rPr>
+          <w:b/>
+          <w:sz w:val="28"/>
+        </w:rPr>
+      </w:pPr>
       <w:r>
         <w:rPr>
           <w:sz w:val="28"/>
@@ -1167,14 +2330,119 @@
         <w:rPr>
           <w:sz w:val="28"/>
         </w:rPr>
-        <w:t>subjectSingular</w:t>
+        <w:t>advPlace</w:t>
       </w:r>
       <w:proofErr w:type="spellEnd"/>
       <w:r>
         <w:rPr>
           <w:sz w:val="28"/>
         </w:rPr>
-        <w:t xml:space="preserve"> </w:t>
+        <w:t xml:space="preserve">&gt; -&gt; </w:t>
+      </w:r>
+      <w:r>
+        <w:rPr>
+          <w:b/>
+          <w:sz w:val="28"/>
+        </w:rPr>
+        <w:t>&lt;empty&gt;</w:t>
+      </w:r>
+    </w:p>
+    <w:p>
+      <w:pPr>
+        <w:pStyle w:val="a4"/>
+        <w:rPr>
+          <w:sz w:val="28"/>
+        </w:rPr>
+      </w:pPr>
+      <w:r>
+        <w:rPr>
+          <w:sz w:val="28"/>
+        </w:rPr>
+        <w:t>&lt;</w:t>
+      </w:r>
+      <w:proofErr w:type="spellStart"/>
+      <w:r>
+        <w:rPr>
+          <w:sz w:val="28"/>
+        </w:rPr>
+        <w:t>advPlace</w:t>
+      </w:r>
+      <w:proofErr w:type="spellEnd"/>
+      <w:r>
+        <w:rPr>
+          <w:sz w:val="28"/>
+        </w:rPr>
+        <w:t>&gt; -&gt; &lt;</w:t>
+      </w:r>
+      <w:proofErr w:type="spellStart"/>
+      <w:r>
+        <w:rPr>
+          <w:sz w:val="28"/>
+        </w:rPr>
+        <w:t>advPlace</w:t>
+      </w:r>
+      <w:proofErr w:type="spellEnd"/>
+      <w:r>
+        <w:rPr>
+          <w:sz w:val="28"/>
+        </w:rPr>
+        <w:t>+&gt;</w:t>
+      </w:r>
+    </w:p>
+    <w:p>
+      <w:pPr>
+        <w:pStyle w:val="a4"/>
+        <w:rPr>
+          <w:sz w:val="28"/>
+        </w:rPr>
+      </w:pPr>
+      <w:r>
+        <w:rPr>
+          <w:sz w:val="28"/>
+        </w:rPr>
+        <w:t>&lt;</w:t>
+      </w:r>
+      <w:proofErr w:type="spellStart"/>
+      <w:r>
+        <w:rPr>
+          <w:sz w:val="28"/>
+        </w:rPr>
+        <w:t>advPlace</w:t>
+      </w:r>
+      <w:proofErr w:type="spellEnd"/>
+      <w:r>
+        <w:rPr>
+          <w:sz w:val="28"/>
+        </w:rPr>
+        <w:t>&gt; -&gt; &lt;</w:t>
+      </w:r>
+      <w:proofErr w:type="spellStart"/>
+      <w:r>
+        <w:rPr>
+          <w:sz w:val="28"/>
+        </w:rPr>
+        <w:t>advPlaceU</w:t>
+      </w:r>
+      <w:proofErr w:type="spellEnd"/>
+      <w:r>
+        <w:rPr>
+          <w:sz w:val="28"/>
+        </w:rPr>
+        <w:t>&gt;&lt;</w:t>
+      </w:r>
+      <w:proofErr w:type="spellStart"/>
+      <w:r>
+        <w:rPr>
+          <w:sz w:val="28"/>
+        </w:rPr>
+        <w:t>advPlace</w:t>
+      </w:r>
+      <w:proofErr w:type="spellEnd"/>
+      <w:r>
+        <w:rPr>
+          <w:sz w:val="28"/>
+        </w:rPr>
+        <w:t>+</w:t>
       </w:r>
       <w:r>
         <w:rPr>
@@ -1182,24 +2450,6 @@
         </w:rPr>
         <w:t>&gt;</w:t>
       </w:r>
-      <w:r>
-        <w:rPr>
-          <w:sz w:val="28"/>
-        </w:rPr>
-        <w:t xml:space="preserve"> -&gt; &lt;</w:t>
-      </w:r>
-      <w:r>
-        <w:rPr>
-          <w:sz w:val="28"/>
-        </w:rPr>
-        <w:t>name</w:t>
-      </w:r>
-      <w:r>
-        <w:rPr>
-          <w:sz w:val="28"/>
-        </w:rPr>
-        <w:t>&gt;</w:t>
-      </w:r>
     </w:p>
     <w:p>
       <w:pPr>
@@ -1220,19 +2470,13 @@
         <w:rPr>
           <w:sz w:val="28"/>
         </w:rPr>
-        <w:t>subjectSingular</w:t>
+        <w:t>advPlaceU</w:t>
       </w:r>
       <w:proofErr w:type="spellEnd"/>
       <w:r>
         <w:rPr>
           <w:sz w:val="28"/>
         </w:rPr>
-        <w:t xml:space="preserve"> </w:t>
-      </w:r>
-      <w:r>
-        <w:rPr>
-          <w:sz w:val="28"/>
-        </w:rPr>
         <w:t xml:space="preserve">&gt; -&gt; </w:t>
       </w:r>
       <w:r>
@@ -1240,1346 +2484,35 @@
           <w:b/>
           <w:sz w:val="28"/>
         </w:rPr>
-        <w:t>&lt;the&gt;&lt;adjective&gt;&lt;</w:t>
+        <w:t>&lt;empty&gt;</w:t>
+      </w:r>
+    </w:p>
+    <w:p>
+      <w:pPr>
+        <w:pStyle w:val="a4"/>
+        <w:rPr>
+          <w:sz w:val="28"/>
+        </w:rPr>
+      </w:pPr>
+      <w:r>
+        <w:rPr>
+          <w:sz w:val="28"/>
+        </w:rPr>
+        <w:t>&lt;</w:t>
       </w:r>
       <w:proofErr w:type="spellStart"/>
       <w:r>
         <w:rPr>
-          <w:b/>
-          <w:sz w:val="28"/>
-        </w:rPr>
-        <w:t>singularN</w:t>
-      </w:r>
-      <w:r>
-        <w:rPr>
-          <w:b/>
-          <w:sz w:val="28"/>
-        </w:rPr>
-        <w:t>oun</w:t>
+          <w:sz w:val="28"/>
+        </w:rPr>
+        <w:t>advPlaceU</w:t>
       </w:r>
       <w:proofErr w:type="spellEnd"/>
       <w:r>
         <w:rPr>
-          <w:b/>
-          <w:sz w:val="28"/>
-        </w:rPr>
-        <w:t>&gt;</w:t>
-      </w:r>
-    </w:p>
-    <w:p>
-      <w:pPr>
-        <w:pStyle w:val="a4"/>
-        <w:rPr>
-          <w:sz w:val="28"/>
-        </w:rPr>
-      </w:pPr>
-      <w:r>
-        <w:rPr>
-          <w:sz w:val="28"/>
-        </w:rPr>
-        <w:t>&lt;</w:t>
-      </w:r>
-      <w:proofErr w:type="spellStart"/>
-      <w:r>
-        <w:rPr>
-          <w:sz w:val="28"/>
-        </w:rPr>
-        <w:t>subjectSingular</w:t>
-      </w:r>
-      <w:proofErr w:type="spellEnd"/>
-      <w:r>
-        <w:rPr>
-          <w:sz w:val="28"/>
-        </w:rPr>
-        <w:t xml:space="preserve"> </w:t>
-      </w:r>
-      <w:r>
-        <w:rPr>
-          <w:sz w:val="28"/>
-        </w:rPr>
-        <w:t xml:space="preserve">&gt; -&gt; </w:t>
-      </w:r>
-      <w:r>
-        <w:rPr>
-          <w:b/>
-          <w:sz w:val="28"/>
-        </w:rPr>
-        <w:t>&lt;the&gt;&lt;</w:t>
-      </w:r>
-      <w:proofErr w:type="spellStart"/>
-      <w:r>
-        <w:rPr>
-          <w:b/>
-          <w:sz w:val="28"/>
-        </w:rPr>
-        <w:t>singularN</w:t>
-      </w:r>
-      <w:r>
-        <w:rPr>
-          <w:b/>
-          <w:sz w:val="28"/>
-        </w:rPr>
-        <w:t>oun</w:t>
-      </w:r>
-      <w:proofErr w:type="spellEnd"/>
-      <w:r>
-        <w:rPr>
-          <w:b/>
-          <w:sz w:val="28"/>
-        </w:rPr>
-        <w:t>&gt;</w:t>
-      </w:r>
-    </w:p>
-    <w:p>
-      <w:pPr>
-        <w:pStyle w:val="a4"/>
-        <w:rPr>
-          <w:sz w:val="28"/>
-        </w:rPr>
-      </w:pPr>
-    </w:p>
-    <w:p>
-      <w:pPr>
-        <w:pStyle w:val="a4"/>
-        <w:rPr>
-          <w:sz w:val="28"/>
-        </w:rPr>
-      </w:pPr>
-      <w:r>
-        <w:rPr>
-          <w:sz w:val="28"/>
-        </w:rPr>
-        <w:t>&lt;</w:t>
-      </w:r>
-      <w:proofErr w:type="spellStart"/>
-      <w:r>
-        <w:rPr>
-          <w:sz w:val="28"/>
-        </w:rPr>
-        <w:t>subjectAdvMannerVerbSingular</w:t>
-      </w:r>
-      <w:proofErr w:type="spellEnd"/>
-      <w:r>
-        <w:rPr>
-          <w:sz w:val="28"/>
-        </w:rPr>
-        <w:t xml:space="preserve">&gt; -&gt; </w:t>
-      </w:r>
-      <w:r>
-        <w:rPr>
-          <w:b/>
-          <w:sz w:val="28"/>
-        </w:rPr>
-        <w:t>&lt;</w:t>
-      </w:r>
-      <w:proofErr w:type="spellStart"/>
-      <w:r>
-        <w:rPr>
-          <w:b/>
-          <w:sz w:val="28"/>
-        </w:rPr>
-        <w:t>subjectSingular</w:t>
-      </w:r>
-      <w:proofErr w:type="spellEnd"/>
-      <w:r>
-        <w:rPr>
-          <w:b/>
-          <w:sz w:val="28"/>
-        </w:rPr>
-        <w:t>&gt;&lt;</w:t>
-      </w:r>
-      <w:proofErr w:type="spellStart"/>
-      <w:r>
-        <w:rPr>
-          <w:b/>
-          <w:sz w:val="28"/>
-        </w:rPr>
-        <w:t>adverbOfManner</w:t>
-      </w:r>
-      <w:proofErr w:type="spellEnd"/>
-      <w:r>
-        <w:rPr>
-          <w:b/>
-          <w:sz w:val="28"/>
-        </w:rPr>
-        <w:t>&gt;&lt;</w:t>
-      </w:r>
-      <w:proofErr w:type="spellStart"/>
-      <w:r>
-        <w:rPr>
-          <w:b/>
-          <w:sz w:val="28"/>
-        </w:rPr>
-        <w:t>verbSingular</w:t>
-      </w:r>
-      <w:proofErr w:type="spellEnd"/>
-      <w:r>
-        <w:rPr>
-          <w:b/>
-          <w:sz w:val="28"/>
-        </w:rPr>
-        <w:t>&gt;</w:t>
-      </w:r>
-    </w:p>
-    <w:p>
-      <w:pPr>
-        <w:pStyle w:val="a4"/>
-        <w:rPr>
-          <w:sz w:val="28"/>
-        </w:rPr>
-      </w:pPr>
-      <w:r>
-        <w:rPr>
-          <w:sz w:val="28"/>
-        </w:rPr>
-        <w:t>&lt;</w:t>
-      </w:r>
-      <w:proofErr w:type="spellStart"/>
-      <w:r>
-        <w:rPr>
-          <w:sz w:val="28"/>
-        </w:rPr>
-        <w:t>subjectAdvMannerVerbPlural</w:t>
-      </w:r>
-      <w:proofErr w:type="spellEnd"/>
-      <w:r>
-        <w:rPr>
-          <w:sz w:val="28"/>
-        </w:rPr>
-        <w:t xml:space="preserve">&gt; -&gt; </w:t>
-      </w:r>
-      <w:r>
-        <w:rPr>
-          <w:b/>
-          <w:sz w:val="28"/>
-        </w:rPr>
-        <w:t>&lt;</w:t>
-      </w:r>
-      <w:proofErr w:type="spellStart"/>
-      <w:r>
-        <w:rPr>
-          <w:b/>
-          <w:sz w:val="28"/>
-        </w:rPr>
-        <w:t>subjectPlural</w:t>
-      </w:r>
-      <w:proofErr w:type="spellEnd"/>
-      <w:r>
-        <w:rPr>
-          <w:b/>
-          <w:sz w:val="28"/>
-        </w:rPr>
-        <w:t>&gt;&lt;</w:t>
-      </w:r>
-      <w:proofErr w:type="spellStart"/>
-      <w:r>
-        <w:rPr>
-          <w:b/>
-          <w:sz w:val="28"/>
-        </w:rPr>
-        <w:t>adverbOfManner</w:t>
-      </w:r>
-      <w:proofErr w:type="spellEnd"/>
-      <w:r>
-        <w:rPr>
-          <w:b/>
-          <w:sz w:val="28"/>
-        </w:rPr>
-        <w:t>&gt;&lt;</w:t>
-      </w:r>
-      <w:proofErr w:type="spellStart"/>
-      <w:r>
-        <w:rPr>
-          <w:b/>
-          <w:sz w:val="28"/>
-        </w:rPr>
-        <w:t>verbPlural</w:t>
-      </w:r>
-      <w:proofErr w:type="spellEnd"/>
-      <w:r>
-        <w:rPr>
-          <w:b/>
-          <w:sz w:val="28"/>
-        </w:rPr>
-        <w:t>&gt;</w:t>
-      </w:r>
-    </w:p>
-    <w:p>
-      <w:pPr>
-        <w:pStyle w:val="a4"/>
-        <w:rPr>
-          <w:sz w:val="28"/>
-        </w:rPr>
-      </w:pPr>
-      <w:r>
-        <w:rPr>
-          <w:sz w:val="28"/>
-        </w:rPr>
-        <w:t>&lt;</w:t>
-      </w:r>
-      <w:proofErr w:type="spellStart"/>
-      <w:r>
-        <w:rPr>
-          <w:sz w:val="28"/>
-        </w:rPr>
-        <w:t>subjectAdv</w:t>
-      </w:r>
-      <w:r>
-        <w:rPr>
-          <w:sz w:val="28"/>
-        </w:rPr>
-        <w:t>Frequency</w:t>
-      </w:r>
-      <w:r>
-        <w:rPr>
-          <w:sz w:val="28"/>
-        </w:rPr>
-        <w:t>VerbSingular</w:t>
-      </w:r>
-      <w:proofErr w:type="spellEnd"/>
-      <w:r>
-        <w:rPr>
-          <w:sz w:val="28"/>
-        </w:rPr>
-        <w:t xml:space="preserve">&gt; -&gt; </w:t>
-      </w:r>
-    </w:p>
-    <w:p>
-      <w:pPr>
-        <w:pStyle w:val="a4"/>
-        <w:rPr>
-          <w:b/>
-          <w:sz w:val="28"/>
-        </w:rPr>
-      </w:pPr>
-      <w:r>
-        <w:rPr>
-          <w:b/>
-          <w:sz w:val="28"/>
-        </w:rPr>
-        <w:t>&lt;</w:t>
-      </w:r>
-      <w:proofErr w:type="spellStart"/>
-      <w:r>
-        <w:rPr>
-          <w:b/>
-          <w:sz w:val="28"/>
-        </w:rPr>
-        <w:t>subjectSingular</w:t>
-      </w:r>
-      <w:proofErr w:type="spellEnd"/>
-      <w:r>
-        <w:rPr>
-          <w:b/>
-          <w:sz w:val="28"/>
-        </w:rPr>
-        <w:t>&gt;&lt;</w:t>
-      </w:r>
-      <w:bookmarkStart w:id="0" w:name="_GoBack"/>
-      <w:bookmarkEnd w:id="0"/>
-      <w:proofErr w:type="spellStart"/>
-      <w:r>
-        <w:rPr>
-          <w:b/>
-          <w:sz w:val="28"/>
-        </w:rPr>
-        <w:t>adverbOfFrequency</w:t>
-      </w:r>
-      <w:proofErr w:type="spellEnd"/>
-      <w:r>
-        <w:rPr>
-          <w:b/>
-          <w:sz w:val="28"/>
-        </w:rPr>
-        <w:t xml:space="preserve"> </w:t>
-      </w:r>
-      <w:r>
-        <w:rPr>
-          <w:b/>
-          <w:sz w:val="28"/>
-        </w:rPr>
-        <w:t>&gt;&lt;</w:t>
-      </w:r>
-      <w:proofErr w:type="spellStart"/>
-      <w:r>
-        <w:rPr>
-          <w:b/>
-          <w:sz w:val="28"/>
-        </w:rPr>
-        <w:t>verbSingular</w:t>
-      </w:r>
-      <w:proofErr w:type="spellEnd"/>
-      <w:r>
-        <w:rPr>
-          <w:b/>
-          <w:sz w:val="28"/>
-        </w:rPr>
-        <w:t>&gt;</w:t>
-      </w:r>
-    </w:p>
-    <w:p>
-      <w:pPr>
-        <w:pStyle w:val="a4"/>
-        <w:rPr>
-          <w:sz w:val="28"/>
-        </w:rPr>
-      </w:pPr>
-      <w:r>
-        <w:rPr>
-          <w:sz w:val="28"/>
-        </w:rPr>
-        <w:t>&lt;</w:t>
-      </w:r>
-      <w:proofErr w:type="spellStart"/>
-      <w:r>
-        <w:rPr>
-          <w:sz w:val="28"/>
-        </w:rPr>
-        <w:t>subjectAdvFrequencyVerbPlural</w:t>
-      </w:r>
-      <w:proofErr w:type="spellEnd"/>
-      <w:r>
-        <w:rPr>
-          <w:sz w:val="28"/>
-        </w:rPr>
-        <w:t xml:space="preserve">&gt; -&gt; </w:t>
-      </w:r>
-    </w:p>
-    <w:p>
-      <w:pPr>
-        <w:pStyle w:val="a4"/>
-        <w:rPr>
-          <w:b/>
-          <w:sz w:val="28"/>
-        </w:rPr>
-      </w:pPr>
-      <w:r>
-        <w:rPr>
-          <w:b/>
-          <w:sz w:val="28"/>
-        </w:rPr>
-        <w:t>&lt;</w:t>
-      </w:r>
-      <w:proofErr w:type="spellStart"/>
-      <w:r>
-        <w:rPr>
-          <w:b/>
-          <w:sz w:val="28"/>
-        </w:rPr>
-        <w:t>subjectPlural</w:t>
-      </w:r>
-      <w:proofErr w:type="spellEnd"/>
-      <w:r>
-        <w:rPr>
-          <w:b/>
-          <w:sz w:val="28"/>
-        </w:rPr>
-        <w:t>&gt;&lt;</w:t>
-      </w:r>
-      <w:r>
-        <w:rPr>
-          <w:b/>
-          <w:sz w:val="28"/>
-        </w:rPr>
-        <w:t xml:space="preserve"> </w:t>
-      </w:r>
-      <w:proofErr w:type="spellStart"/>
-      <w:r>
-        <w:rPr>
-          <w:b/>
-          <w:sz w:val="28"/>
-        </w:rPr>
-        <w:t>adverbOfFrequency</w:t>
-      </w:r>
-      <w:proofErr w:type="spellEnd"/>
-      <w:r>
-        <w:rPr>
-          <w:b/>
-          <w:sz w:val="28"/>
-        </w:rPr>
-        <w:t xml:space="preserve"> </w:t>
-      </w:r>
-      <w:r>
-        <w:rPr>
-          <w:b/>
-          <w:sz w:val="28"/>
-        </w:rPr>
-        <w:t>&gt;&lt;</w:t>
-      </w:r>
-      <w:proofErr w:type="spellStart"/>
-      <w:r>
-        <w:rPr>
-          <w:b/>
-          <w:sz w:val="28"/>
-        </w:rPr>
-        <w:t>verbPlural</w:t>
-      </w:r>
-      <w:proofErr w:type="spellEnd"/>
-      <w:r>
-        <w:rPr>
-          <w:b/>
-          <w:sz w:val="28"/>
-        </w:rPr>
-        <w:t>&gt;</w:t>
-      </w:r>
-    </w:p>
-    <w:p>
-      <w:pPr>
-        <w:pStyle w:val="a4"/>
-        <w:rPr>
-          <w:b/>
-          <w:sz w:val="28"/>
-        </w:rPr>
-      </w:pPr>
-    </w:p>
-    <w:p>
-      <w:pPr>
-        <w:pStyle w:val="a4"/>
-        <w:rPr>
-          <w:b/>
-          <w:sz w:val="28"/>
-        </w:rPr>
-      </w:pPr>
-      <w:r>
-        <w:rPr>
-          <w:sz w:val="28"/>
-        </w:rPr>
-        <w:t xml:space="preserve">&lt;name&gt; -&gt; </w:t>
-      </w:r>
-      <w:r>
-        <w:rPr>
-          <w:b/>
-          <w:sz w:val="28"/>
-        </w:rPr>
-        <w:t>&lt;</w:t>
-      </w:r>
-      <w:proofErr w:type="spellStart"/>
-      <w:r>
-        <w:rPr>
-          <w:b/>
-          <w:sz w:val="28"/>
-        </w:rPr>
-        <w:t>boyName</w:t>
-      </w:r>
-      <w:proofErr w:type="spellEnd"/>
-      <w:r>
-        <w:rPr>
-          <w:b/>
-          <w:sz w:val="28"/>
-        </w:rPr>
-        <w:t>&gt;</w:t>
-      </w:r>
-    </w:p>
-    <w:p>
-      <w:pPr>
-        <w:pStyle w:val="a4"/>
-        <w:rPr>
-          <w:sz w:val="28"/>
-        </w:rPr>
-      </w:pPr>
-      <w:r>
-        <w:rPr>
-          <w:sz w:val="28"/>
-        </w:rPr>
-        <w:t xml:space="preserve">&lt;name&gt; -&gt; </w:t>
-      </w:r>
-      <w:r>
-        <w:rPr>
-          <w:b/>
-          <w:sz w:val="28"/>
-        </w:rPr>
-        <w:t>&lt;</w:t>
-      </w:r>
-      <w:proofErr w:type="spellStart"/>
-      <w:r>
-        <w:rPr>
-          <w:b/>
-          <w:sz w:val="28"/>
-        </w:rPr>
-        <w:t>girlName</w:t>
-      </w:r>
-      <w:proofErr w:type="spellEnd"/>
-      <w:r>
-        <w:rPr>
-          <w:b/>
-          <w:sz w:val="28"/>
-        </w:rPr>
-        <w:t>&gt;</w:t>
-      </w:r>
-    </w:p>
-    <w:p>
-      <w:pPr>
-        <w:pStyle w:val="a4"/>
-        <w:rPr>
-          <w:sz w:val="28"/>
-        </w:rPr>
-      </w:pPr>
-    </w:p>
-    <w:p>
-      <w:pPr>
-        <w:pStyle w:val="a4"/>
-        <w:rPr>
-          <w:sz w:val="28"/>
-        </w:rPr>
-      </w:pPr>
-      <w:r>
-        <w:rPr>
-          <w:sz w:val="28"/>
-        </w:rPr>
-        <w:t>&lt;</w:t>
-      </w:r>
-      <w:proofErr w:type="spellStart"/>
-      <w:r>
-        <w:rPr>
-          <w:sz w:val="28"/>
-        </w:rPr>
-        <w:t>advDMPF</w:t>
-      </w:r>
-      <w:proofErr w:type="spellEnd"/>
-      <w:r>
-        <w:rPr>
-          <w:sz w:val="28"/>
-        </w:rPr>
-        <w:t xml:space="preserve">&gt; -&gt; </w:t>
-      </w:r>
-      <w:r>
-        <w:rPr>
-          <w:b/>
-          <w:sz w:val="28"/>
-        </w:rPr>
-        <w:t>&lt;empty&gt;</w:t>
-      </w:r>
-    </w:p>
-    <w:p>
-      <w:pPr>
-        <w:pStyle w:val="a4"/>
-        <w:rPr>
-          <w:sz w:val="28"/>
-        </w:rPr>
-      </w:pPr>
-      <w:r>
-        <w:rPr>
-          <w:sz w:val="28"/>
-        </w:rPr>
-        <w:t>&lt;</w:t>
-      </w:r>
-      <w:proofErr w:type="spellStart"/>
-      <w:r>
-        <w:rPr>
-          <w:sz w:val="28"/>
-        </w:rPr>
-        <w:t>advDMPF</w:t>
-      </w:r>
-      <w:proofErr w:type="spellEnd"/>
-      <w:r>
-        <w:rPr>
           <w:sz w:val="28"/>
         </w:rPr>
         <w:t>&gt; -&gt; &lt;</w:t>
-      </w:r>
-      <w:proofErr w:type="spellStart"/>
-      <w:r>
-        <w:rPr>
-          <w:sz w:val="28"/>
-        </w:rPr>
-        <w:t>advDegree</w:t>
-      </w:r>
-      <w:proofErr w:type="spellEnd"/>
-      <w:r>
-        <w:rPr>
-          <w:sz w:val="28"/>
-        </w:rPr>
-        <w:t>&gt;&lt;</w:t>
-      </w:r>
-      <w:proofErr w:type="spellStart"/>
-      <w:r>
-        <w:rPr>
-          <w:sz w:val="28"/>
-        </w:rPr>
-        <w:t>advManner</w:t>
-      </w:r>
-      <w:proofErr w:type="spellEnd"/>
-      <w:r>
-        <w:rPr>
-          <w:sz w:val="28"/>
-        </w:rPr>
-        <w:t>&gt;&lt;</w:t>
-      </w:r>
-      <w:proofErr w:type="spellStart"/>
-      <w:r>
-        <w:rPr>
-          <w:sz w:val="28"/>
-        </w:rPr>
-        <w:t>advPlace</w:t>
-      </w:r>
-      <w:proofErr w:type="spellEnd"/>
-      <w:r>
-        <w:rPr>
-          <w:sz w:val="28"/>
-        </w:rPr>
-        <w:t>&gt;&lt;</w:t>
-      </w:r>
-      <w:proofErr w:type="spellStart"/>
-      <w:r>
-        <w:rPr>
-          <w:sz w:val="28"/>
-        </w:rPr>
-        <w:t>advFrequecy</w:t>
-      </w:r>
-      <w:proofErr w:type="spellEnd"/>
-      <w:r>
-        <w:rPr>
-          <w:sz w:val="28"/>
-        </w:rPr>
-        <w:t>&gt;</w:t>
-      </w:r>
-    </w:p>
-    <w:p>
-      <w:pPr>
-        <w:pStyle w:val="a4"/>
-        <w:rPr>
-          <w:sz w:val="28"/>
-        </w:rPr>
-      </w:pPr>
-    </w:p>
-    <w:p>
-      <w:pPr>
-        <w:pStyle w:val="a4"/>
-        <w:rPr>
-          <w:b/>
-          <w:sz w:val="28"/>
-        </w:rPr>
-      </w:pPr>
-      <w:r>
-        <w:rPr>
-          <w:sz w:val="28"/>
-        </w:rPr>
-        <w:t>&lt;</w:t>
-      </w:r>
-      <w:proofErr w:type="spellStart"/>
-      <w:r>
-        <w:rPr>
-          <w:sz w:val="28"/>
-        </w:rPr>
-        <w:t>advDegree</w:t>
-      </w:r>
-      <w:proofErr w:type="spellEnd"/>
-      <w:r>
-        <w:rPr>
-          <w:sz w:val="28"/>
-        </w:rPr>
-        <w:t xml:space="preserve">&gt; -&gt; </w:t>
-      </w:r>
-      <w:r>
-        <w:rPr>
-          <w:b/>
-          <w:sz w:val="28"/>
-        </w:rPr>
-        <w:t>&lt;empty&gt;</w:t>
-      </w:r>
-    </w:p>
-    <w:p>
-      <w:pPr>
-        <w:pStyle w:val="a4"/>
-        <w:rPr>
-          <w:sz w:val="28"/>
-        </w:rPr>
-      </w:pPr>
-      <w:r>
-        <w:rPr>
-          <w:sz w:val="28"/>
-        </w:rPr>
-        <w:t>&lt;</w:t>
-      </w:r>
-      <w:proofErr w:type="spellStart"/>
-      <w:r>
-        <w:rPr>
-          <w:sz w:val="28"/>
-        </w:rPr>
-        <w:t>advDegree</w:t>
-      </w:r>
-      <w:proofErr w:type="spellEnd"/>
-      <w:r>
-        <w:rPr>
-          <w:sz w:val="28"/>
-        </w:rPr>
-        <w:t>&gt; -&gt; &lt;</w:t>
-      </w:r>
-      <w:proofErr w:type="spellStart"/>
-      <w:r>
-        <w:rPr>
-          <w:sz w:val="28"/>
-        </w:rPr>
-        <w:t>advDegree</w:t>
-      </w:r>
-      <w:proofErr w:type="spellEnd"/>
-      <w:r>
-        <w:rPr>
-          <w:sz w:val="28"/>
-        </w:rPr>
-        <w:t>&gt;&lt;</w:t>
-      </w:r>
-      <w:proofErr w:type="spellStart"/>
-      <w:r>
-        <w:rPr>
-          <w:sz w:val="28"/>
-        </w:rPr>
-        <w:t>advDegree</w:t>
-      </w:r>
-      <w:proofErr w:type="spellEnd"/>
-      <w:r>
-        <w:rPr>
-          <w:sz w:val="28"/>
-        </w:rPr>
-        <w:t>&gt;</w:t>
-      </w:r>
-    </w:p>
-    <w:p>
-      <w:pPr>
-        <w:pStyle w:val="a4"/>
-        <w:rPr>
-          <w:b/>
-          <w:sz w:val="28"/>
-        </w:rPr>
-      </w:pPr>
-      <w:r>
-        <w:rPr>
-          <w:sz w:val="28"/>
-        </w:rPr>
-        <w:t>&lt;</w:t>
-      </w:r>
-      <w:proofErr w:type="spellStart"/>
-      <w:r>
-        <w:rPr>
-          <w:sz w:val="28"/>
-        </w:rPr>
-        <w:t>advDegree</w:t>
-      </w:r>
-      <w:proofErr w:type="spellEnd"/>
-      <w:r>
-        <w:rPr>
-          <w:sz w:val="28"/>
-        </w:rPr>
-        <w:t xml:space="preserve">&gt; -&gt; </w:t>
-      </w:r>
-      <w:r>
-        <w:rPr>
-          <w:b/>
-          <w:sz w:val="28"/>
-        </w:rPr>
-        <w:t>&lt;</w:t>
-      </w:r>
-      <w:proofErr w:type="spellStart"/>
-      <w:r>
-        <w:rPr>
-          <w:b/>
-          <w:sz w:val="28"/>
-        </w:rPr>
-        <w:t>adverbOfManner</w:t>
-      </w:r>
-      <w:proofErr w:type="spellEnd"/>
-      <w:r>
-        <w:rPr>
-          <w:b/>
-          <w:sz w:val="28"/>
-        </w:rPr>
-        <w:t>&gt;&lt;enough&gt;</w:t>
-      </w:r>
-    </w:p>
-    <w:p>
-      <w:pPr>
-        <w:pStyle w:val="a4"/>
-        <w:rPr>
-          <w:b/>
-          <w:sz w:val="28"/>
-        </w:rPr>
-      </w:pPr>
-      <w:r>
-        <w:rPr>
-          <w:sz w:val="28"/>
-        </w:rPr>
-        <w:t>&lt;</w:t>
-      </w:r>
-      <w:proofErr w:type="spellStart"/>
-      <w:r>
-        <w:rPr>
-          <w:sz w:val="28"/>
-        </w:rPr>
-        <w:t>advDegree</w:t>
-      </w:r>
-      <w:proofErr w:type="spellEnd"/>
-      <w:r>
-        <w:rPr>
-          <w:sz w:val="28"/>
-        </w:rPr>
-        <w:t xml:space="preserve">&gt; -&gt; </w:t>
-      </w:r>
-      <w:r>
-        <w:rPr>
-          <w:b/>
-          <w:sz w:val="28"/>
-        </w:rPr>
-        <w:t>&lt;</w:t>
-      </w:r>
-      <w:proofErr w:type="spellStart"/>
-      <w:r>
-        <w:rPr>
-          <w:b/>
-          <w:sz w:val="28"/>
-        </w:rPr>
-        <w:t>veryToo</w:t>
-      </w:r>
-      <w:proofErr w:type="spellEnd"/>
-      <w:r>
-        <w:rPr>
-          <w:b/>
-          <w:sz w:val="28"/>
-        </w:rPr>
-        <w:t>&gt;&lt;</w:t>
-      </w:r>
-      <w:proofErr w:type="spellStart"/>
-      <w:r>
-        <w:rPr>
-          <w:b/>
-          <w:sz w:val="28"/>
-        </w:rPr>
-        <w:t>adverbOfManner</w:t>
-      </w:r>
-      <w:proofErr w:type="spellEnd"/>
-      <w:r>
-        <w:rPr>
-          <w:b/>
-          <w:sz w:val="28"/>
-        </w:rPr>
-        <w:t>&gt;</w:t>
-      </w:r>
-    </w:p>
-    <w:p>
-      <w:pPr>
-        <w:pStyle w:val="a4"/>
-        <w:rPr>
-          <w:b/>
-          <w:sz w:val="28"/>
-        </w:rPr>
-      </w:pPr>
-      <w:r>
-        <w:rPr>
-          <w:sz w:val="28"/>
-        </w:rPr>
-        <w:t>&lt;</w:t>
-      </w:r>
-      <w:proofErr w:type="spellStart"/>
-      <w:r>
-        <w:rPr>
-          <w:sz w:val="28"/>
-        </w:rPr>
-        <w:t>advDegree</w:t>
-      </w:r>
-      <w:proofErr w:type="spellEnd"/>
-      <w:r>
-        <w:rPr>
-          <w:sz w:val="28"/>
-        </w:rPr>
-        <w:t xml:space="preserve">&gt; -&gt; </w:t>
-      </w:r>
-      <w:r>
-        <w:rPr>
-          <w:b/>
-          <w:sz w:val="28"/>
-        </w:rPr>
-        <w:t>&lt;</w:t>
-      </w:r>
-      <w:proofErr w:type="spellStart"/>
-      <w:r>
-        <w:rPr>
-          <w:b/>
-          <w:sz w:val="28"/>
-        </w:rPr>
-        <w:t>adverbOfADegree</w:t>
-      </w:r>
-      <w:proofErr w:type="spellEnd"/>
-      <w:r>
-        <w:rPr>
-          <w:b/>
-          <w:sz w:val="28"/>
-        </w:rPr>
-        <w:t>&gt;&lt;adjective&gt;</w:t>
-      </w:r>
-    </w:p>
-    <w:p>
-      <w:pPr>
-        <w:pStyle w:val="a4"/>
-        <w:rPr>
-          <w:sz w:val="28"/>
-        </w:rPr>
-      </w:pPr>
-    </w:p>
-    <w:p>
-      <w:pPr>
-        <w:pStyle w:val="a4"/>
-        <w:rPr>
-          <w:b/>
-          <w:sz w:val="28"/>
-        </w:rPr>
-      </w:pPr>
-      <w:r>
-        <w:rPr>
-          <w:sz w:val="28"/>
-        </w:rPr>
-        <w:t>&lt;</w:t>
-      </w:r>
-      <w:proofErr w:type="spellStart"/>
-      <w:r>
-        <w:rPr>
-          <w:sz w:val="28"/>
-        </w:rPr>
-        <w:t>advManner</w:t>
-      </w:r>
-      <w:proofErr w:type="spellEnd"/>
-      <w:r>
-        <w:rPr>
-          <w:sz w:val="28"/>
-        </w:rPr>
-        <w:t xml:space="preserve">&gt; -&gt; </w:t>
-      </w:r>
-      <w:r>
-        <w:rPr>
-          <w:b/>
-          <w:sz w:val="28"/>
-        </w:rPr>
-        <w:t>&lt;empty&gt;</w:t>
-      </w:r>
-    </w:p>
-    <w:p>
-      <w:pPr>
-        <w:pStyle w:val="a4"/>
-        <w:rPr>
-          <w:sz w:val="28"/>
-        </w:rPr>
-      </w:pPr>
-      <w:r>
-        <w:rPr>
-          <w:sz w:val="28"/>
-        </w:rPr>
-        <w:t>&lt;</w:t>
-      </w:r>
-      <w:proofErr w:type="spellStart"/>
-      <w:r>
-        <w:rPr>
-          <w:sz w:val="28"/>
-        </w:rPr>
-        <w:t>advManner</w:t>
-      </w:r>
-      <w:proofErr w:type="spellEnd"/>
-      <w:r>
-        <w:rPr>
-          <w:sz w:val="28"/>
-        </w:rPr>
-        <w:t>&gt; -&gt; &lt;</w:t>
-      </w:r>
-      <w:proofErr w:type="spellStart"/>
-      <w:r>
-        <w:rPr>
-          <w:sz w:val="28"/>
-        </w:rPr>
-        <w:t>advManner</w:t>
-      </w:r>
-      <w:proofErr w:type="spellEnd"/>
-      <w:r>
-        <w:rPr>
-          <w:sz w:val="28"/>
-        </w:rPr>
-        <w:t>&gt;&lt;</w:t>
-      </w:r>
-      <w:proofErr w:type="spellStart"/>
-      <w:r>
-        <w:rPr>
-          <w:sz w:val="28"/>
-        </w:rPr>
-        <w:t>advManner</w:t>
-      </w:r>
-      <w:proofErr w:type="spellEnd"/>
-      <w:r>
-        <w:rPr>
-          <w:sz w:val="28"/>
-        </w:rPr>
-        <w:t>&gt;</w:t>
-      </w:r>
-    </w:p>
-    <w:p>
-      <w:pPr>
-        <w:pStyle w:val="a4"/>
-        <w:rPr>
-          <w:b/>
-          <w:sz w:val="28"/>
-        </w:rPr>
-      </w:pPr>
-      <w:r>
-        <w:rPr>
-          <w:sz w:val="28"/>
-        </w:rPr>
-        <w:t>&lt;</w:t>
-      </w:r>
-      <w:proofErr w:type="spellStart"/>
-      <w:r>
-        <w:rPr>
-          <w:sz w:val="28"/>
-        </w:rPr>
-        <w:t>advManner</w:t>
-      </w:r>
-      <w:proofErr w:type="spellEnd"/>
-      <w:r>
-        <w:rPr>
-          <w:sz w:val="28"/>
-        </w:rPr>
-        <w:t xml:space="preserve">&gt; -&gt; </w:t>
-      </w:r>
-      <w:r>
-        <w:rPr>
-          <w:b/>
-          <w:sz w:val="28"/>
-        </w:rPr>
-        <w:t>&lt;</w:t>
-      </w:r>
-      <w:proofErr w:type="spellStart"/>
-      <w:r>
-        <w:rPr>
-          <w:b/>
-          <w:sz w:val="28"/>
-        </w:rPr>
-        <w:t>adverbOfManner</w:t>
-      </w:r>
-      <w:proofErr w:type="spellEnd"/>
-      <w:r>
-        <w:rPr>
-          <w:b/>
-          <w:sz w:val="28"/>
-        </w:rPr>
-        <w:t>&gt;</w:t>
-      </w:r>
-    </w:p>
-    <w:p>
-      <w:pPr>
-        <w:pStyle w:val="a4"/>
-        <w:rPr>
-          <w:sz w:val="28"/>
-        </w:rPr>
-      </w:pPr>
-    </w:p>
-    <w:p>
-      <w:pPr>
-        <w:pStyle w:val="a4"/>
-        <w:rPr>
-          <w:b/>
-          <w:sz w:val="28"/>
-        </w:rPr>
-      </w:pPr>
-      <w:r>
-        <w:rPr>
-          <w:sz w:val="28"/>
-        </w:rPr>
-        <w:t>&lt;</w:t>
-      </w:r>
-      <w:proofErr w:type="spellStart"/>
-      <w:r>
-        <w:rPr>
-          <w:sz w:val="28"/>
-        </w:rPr>
-        <w:t>advPlace</w:t>
-      </w:r>
-      <w:proofErr w:type="spellEnd"/>
-      <w:r>
-        <w:rPr>
-          <w:sz w:val="28"/>
-        </w:rPr>
-        <w:t xml:space="preserve">&gt; -&gt; </w:t>
-      </w:r>
-      <w:r>
-        <w:rPr>
-          <w:b/>
-          <w:sz w:val="28"/>
-        </w:rPr>
-        <w:t>&lt;empty&gt;</w:t>
-      </w:r>
-    </w:p>
-    <w:p>
-      <w:pPr>
-        <w:pStyle w:val="a4"/>
-        <w:rPr>
-          <w:sz w:val="28"/>
-        </w:rPr>
-      </w:pPr>
-      <w:r>
-        <w:rPr>
-          <w:sz w:val="28"/>
-        </w:rPr>
-        <w:t>&lt;</w:t>
-      </w:r>
-      <w:proofErr w:type="spellStart"/>
-      <w:r>
-        <w:rPr>
-          <w:sz w:val="28"/>
-        </w:rPr>
-        <w:t>advPlace</w:t>
-      </w:r>
-      <w:proofErr w:type="spellEnd"/>
-      <w:r>
-        <w:rPr>
-          <w:sz w:val="28"/>
-        </w:rPr>
-        <w:t>&gt; -&gt; &lt;</w:t>
-      </w:r>
-      <w:proofErr w:type="spellStart"/>
-      <w:r>
-        <w:rPr>
-          <w:sz w:val="28"/>
-        </w:rPr>
-        <w:t>advPlace</w:t>
-      </w:r>
-      <w:proofErr w:type="spellEnd"/>
-      <w:r>
-        <w:rPr>
-          <w:sz w:val="28"/>
-        </w:rPr>
-        <w:t>+&gt;</w:t>
-      </w:r>
-    </w:p>
-    <w:p>
-      <w:pPr>
-        <w:pStyle w:val="a4"/>
-        <w:rPr>
-          <w:sz w:val="28"/>
-        </w:rPr>
-      </w:pPr>
-      <w:r>
-        <w:rPr>
-          <w:sz w:val="28"/>
-        </w:rPr>
-        <w:t>&lt;</w:t>
-      </w:r>
-      <w:proofErr w:type="spellStart"/>
-      <w:r>
-        <w:rPr>
-          <w:sz w:val="28"/>
-        </w:rPr>
-        <w:t>advPlace</w:t>
-      </w:r>
-      <w:proofErr w:type="spellEnd"/>
-      <w:r>
-        <w:rPr>
-          <w:sz w:val="28"/>
-        </w:rPr>
-        <w:t>&gt; -&gt; &lt;</w:t>
-      </w:r>
-      <w:proofErr w:type="spellStart"/>
-      <w:r>
-        <w:rPr>
-          <w:sz w:val="28"/>
-        </w:rPr>
-        <w:t>advPlace</w:t>
-      </w:r>
-      <w:r>
-        <w:rPr>
-          <w:sz w:val="28"/>
-        </w:rPr>
-        <w:t>U</w:t>
-      </w:r>
-      <w:proofErr w:type="spellEnd"/>
-      <w:r>
-        <w:rPr>
-          <w:sz w:val="28"/>
-        </w:rPr>
-        <w:t>&gt;&lt;</w:t>
-      </w:r>
-      <w:proofErr w:type="spellStart"/>
-      <w:r>
-        <w:rPr>
-          <w:sz w:val="28"/>
-        </w:rPr>
-        <w:t>advPlace</w:t>
-      </w:r>
-      <w:proofErr w:type="spellEnd"/>
-      <w:r>
-        <w:rPr>
-          <w:sz w:val="28"/>
-        </w:rPr>
-        <w:t>+</w:t>
-      </w:r>
-      <w:r>
-        <w:rPr>
-          <w:sz w:val="28"/>
-        </w:rPr>
-        <w:t>&gt;</w:t>
-      </w:r>
-    </w:p>
-    <w:p>
-      <w:pPr>
-        <w:pStyle w:val="a4"/>
-        <w:rPr>
-          <w:b/>
-          <w:sz w:val="28"/>
-        </w:rPr>
-      </w:pPr>
-      <w:r>
-        <w:rPr>
-          <w:sz w:val="28"/>
-        </w:rPr>
-        <w:t>&lt;</w:t>
-      </w:r>
-      <w:proofErr w:type="spellStart"/>
-      <w:r>
-        <w:rPr>
-          <w:sz w:val="28"/>
-        </w:rPr>
-        <w:t>advPlaceU</w:t>
-      </w:r>
-      <w:proofErr w:type="spellEnd"/>
-      <w:r>
-        <w:rPr>
-          <w:sz w:val="28"/>
-        </w:rPr>
-        <w:t xml:space="preserve">&gt; -&gt; </w:t>
-      </w:r>
-      <w:r>
-        <w:rPr>
-          <w:b/>
-          <w:sz w:val="28"/>
-        </w:rPr>
-        <w:t>&lt;empty&gt;</w:t>
-      </w:r>
-    </w:p>
-    <w:p>
-      <w:pPr>
-        <w:pStyle w:val="a4"/>
-        <w:rPr>
-          <w:sz w:val="28"/>
-        </w:rPr>
-      </w:pPr>
-      <w:r>
-        <w:rPr>
-          <w:sz w:val="28"/>
-        </w:rPr>
-        <w:t>&lt;</w:t>
-      </w:r>
-      <w:proofErr w:type="spellStart"/>
-      <w:r>
-        <w:rPr>
-          <w:sz w:val="28"/>
-        </w:rPr>
-        <w:t>advPlaceU</w:t>
-      </w:r>
-      <w:proofErr w:type="spellEnd"/>
-      <w:r>
-        <w:rPr>
-          <w:sz w:val="28"/>
-        </w:rPr>
-        <w:t>&gt;</w:t>
-      </w:r>
-      <w:r>
-        <w:rPr>
-          <w:sz w:val="28"/>
-        </w:rPr>
-        <w:t xml:space="preserve"> -&gt; &lt;</w:t>
       </w:r>
       <w:proofErr w:type="spellStart"/>
       <w:r>
@@ -37044,6 +36977,7 @@
   <w:style w:type="character" w:default="1" w:styleId="a0">
     <w:name w:val="Default Paragraph Font"/>
     <w:uiPriority w:val="1"/>
+    <w:semiHidden/>
     <w:unhideWhenUsed/>
   </w:style>
   <w:style w:type="table" w:default="1" w:styleId="a1">
@@ -37305,6 +37239,7 @@
   <w:style w:type="character" w:default="1" w:styleId="a0">
     <w:name w:val="Default Paragraph Font"/>
     <w:uiPriority w:val="1"/>
+    <w:semiHidden/>
     <w:unhideWhenUsed/>
   </w:style>
   <w:style w:type="table" w:default="1" w:styleId="a1">
@@ -37671,7 +37606,7 @@
 </file>
 
 <file path=customXml/itemProps1.xml><?xml version="1.0" encoding="utf-8"?>
-<ds:datastoreItem xmlns:ds="http://schemas.openxmlformats.org/officeDocument/2006/customXml" ds:itemID="{D4E64B7E-00F8-4FDE-9492-4866DE97443F}">
+<ds:datastoreItem xmlns:ds="http://schemas.openxmlformats.org/officeDocument/2006/customXml" ds:itemID="{EF0494FF-A1C3-4314-9287-1CABA937F64F}">
   <ds:schemaRefs>
     <ds:schemaRef ds:uri="http://schemas.openxmlformats.org/officeDocument/2006/bibliography"/>
   </ds:schemaRefs>

</xml_diff>